<commit_message>
Git home folder move to new desktop
</commit_message>
<xml_diff>
--- a/LINUX/sed_quick_tutorial.docx
+++ b/LINUX/sed_quick_tutorial.docx
@@ -736,19 +736,7 @@
         <w:pStyle w:val="Standard"/>
       </w:pPr>
       <w:r>
-        <w:t>The substitute command is applied</w:t>
-      </w:r>
-      <w:r>
-        <w:t xml:space="preserve"> to the lines matching the address. If no addr</w:t>
-      </w:r>
-      <w:r>
-        <w:t>ess</w:t>
-      </w:r>
-      <w:r>
-        <w:t xml:space="preserve"> </w:t>
-      </w:r>
-      <w:r>
-        <w:t>is specified, it is applied to all lines that match the patter n, a regular expression.</w:t>
+        <w:t>The substitute command is applied to the lines matching the address. If no address is specified, it is applied to all lines that match the patter n, a regular expression.</w:t>
       </w:r>
     </w:p>
     <w:p>
@@ -907,25 +895,7 @@
         <w:pStyle w:val="Standard"/>
       </w:pPr>
       <w:r>
-        <w:t>Unlike addresses, which requir e a slash (/) as a delimiter, the regular expression</w:t>
-      </w:r>
-      <w:r>
-        <w:t xml:space="preserve"> </w:t>
-      </w:r>
-      <w:r>
-        <w:t>can be delimited by any character except a newline. Thus, if the pattern contained</w:t>
-      </w:r>
-      <w:r>
-        <w:t xml:space="preserve"> </w:t>
-      </w:r>
-      <w:r>
-        <w:t>slashes, you could choose another character, such as an exclamation mark, as the</w:t>
-      </w:r>
-      <w:r>
-        <w:t xml:space="preserve"> </w:t>
-      </w:r>
-      <w:r>
-        <w:t>delimiter.</w:t>
+        <w:t>Unlike addresses, which requir e a slash (/) as a delimiter, the regular expression can be delimited by any character except a newline. Thus, if the pattern contained slashes, you could choose another character, such as an exclamation mark, as the delimiter.</w:t>
       </w:r>
       <w:r>
         <w:t xml:space="preserve"> Below is the command that changes path for mail spool directory in the copy of passwd file. </w:t>
@@ -1124,15 +1094,7 @@
           <w:kern w:val="0"/>
           <w:lang w:val="en-US" w:bidi="ar-SA"/>
         </w:rPr>
-        <w:t>rformed</w:t>
-      </w:r>
-      <w:r>
-        <w:rPr>
-          <w:rFonts w:ascii="Times New Roman" w:hAnsi="Times New Roman" w:cs="Times New Roman"/>
-          <w:kern w:val="0"/>
-          <w:lang w:val="en-US" w:bidi="ar-SA"/>
-        </w:rPr>
-        <w:t xml:space="preserve"> with an interactive editor, such as vi. You may find</w:t>
+        <w:t>rformed with an interactive editor, such as vi. You may find</w:t>
       </w:r>
       <w:r>
         <w:rPr>
@@ -1543,27 +1505,7 @@
           <w:szCs w:val="20"/>
           <w:lang w:val="en-US" w:bidi="ar-SA"/>
         </w:rPr>
-        <w:t>The insert command places the supplied text before the current line in the pattern</w:t>
-      </w:r>
-      <w:r>
-        <w:rPr>
-          <w:rFonts w:ascii="Garamond-Light" w:hAnsi="Garamond-Light" w:cs="Garamond-Light"/>
-          <w:kern w:val="0"/>
-          <w:sz w:val="20"/>
-          <w:szCs w:val="20"/>
-          <w:lang w:val="en-US" w:bidi="ar-SA"/>
-        </w:rPr>
-        <w:t xml:space="preserve"> </w:t>
-      </w:r>
-      <w:r>
-        <w:rPr>
-          <w:rFonts w:ascii="Garamond-Light" w:hAnsi="Garamond-Light" w:cs="Garamond-Light"/>
-          <w:kern w:val="0"/>
-          <w:sz w:val="20"/>
-          <w:szCs w:val="20"/>
-          <w:lang w:val="en-US" w:bidi="ar-SA"/>
-        </w:rPr>
-        <w:t>space.</w:t>
+        <w:t>The insert command places the supplied text before the current line in the pattern space.</w:t>
       </w:r>
     </w:p>
     <w:p>
@@ -1661,7 +1603,6 @@
       </w:r>
     </w:p>
     <w:p>
-      <w:bookmarkStart w:id="0" w:name="_GoBack"/>
       <w:r>
         <w:rPr>
           <w:noProof/>
@@ -1703,12 +1644,13 @@
           </wp:inline>
         </w:drawing>
       </w:r>
+    </w:p>
+    <w:p/>
+    <w:p/>
+    <w:p>
+      <w:bookmarkStart w:id="0" w:name="_GoBack"/>
       <w:bookmarkEnd w:id="0"/>
     </w:p>
-    <w:p/>
-    <w:p/>
-    <w:p/>
-    <w:p/>
     <w:p/>
     <w:p/>
     <w:p/>

</xml_diff>